<commit_message>
mise a jour du rapport
</commit_message>
<xml_diff>
--- a/Heartbeat.docx
+++ b/Heartbeat.docx
@@ -28,7 +28,6 @@
           <w:szCs w:val="72"/>
         </w:rPr>
       </w:pPr>
-      <w:proofErr w:type="spellStart"/>
       <w:r>
         <w:rPr>
           <w:rFonts w:ascii="Axis" w:hAnsi="Axis"/>
@@ -37,7 +36,6 @@
         </w:rPr>
         <w:t>Heartbeat</w:t>
       </w:r>
-      <w:proofErr w:type="spellEnd"/>
     </w:p>
     <w:p>
       <w:pPr>
@@ -91,14 +89,12 @@
           <w:i/>
         </w:rPr>
       </w:pPr>
-      <w:proofErr w:type="spellStart"/>
       <w:r>
         <w:rPr>
           <w:i/>
         </w:rPr>
         <w:t>Baehler</w:t>
       </w:r>
-      <w:proofErr w:type="spellEnd"/>
     </w:p>
     <w:p>
       <w:pPr>
@@ -107,14 +103,12 @@
           <w:i/>
         </w:rPr>
       </w:pPr>
-      <w:proofErr w:type="spellStart"/>
       <w:r>
         <w:rPr>
           <w:i/>
         </w:rPr>
         <w:t>Djeulezeck</w:t>
       </w:r>
-      <w:proofErr w:type="spellEnd"/>
     </w:p>
     <w:p>
       <w:pPr>
@@ -140,54 +134,20 @@
     </w:p>
     <w:p>
       <w:r>
-        <w:t xml:space="preserve">Cette documentation décrit la mise en place du </w:t>
-      </w:r>
-      <w:proofErr w:type="spellStart"/>
-      <w:r>
-        <w:t>Heartbeat</w:t>
-      </w:r>
-      <w:proofErr w:type="spellEnd"/>
-      <w:r>
-        <w:t xml:space="preserve"> pour le </w:t>
-      </w:r>
-      <w:proofErr w:type="spellStart"/>
-      <w:r>
-        <w:t>front_end</w:t>
-      </w:r>
-      <w:proofErr w:type="spellEnd"/>
-      <w:r>
-        <w:t xml:space="preserve"> et le </w:t>
-      </w:r>
-      <w:proofErr w:type="spellStart"/>
-      <w:r>
-        <w:t>back_end</w:t>
-      </w:r>
-      <w:proofErr w:type="spellEnd"/>
-      <w:r>
-        <w:t xml:space="preserve"> de notre application, il démontre aussi son comportement ainsi qu’une démo prouvant son bon fonctionnement.</w:t>
+        <w:t>Cette documentation décrit la mise en place du Heartbeat pour le front_end et le back_end de notre application, il démontre aussi son comportement ainsi qu’une démo prouvant son bon fonctionnement.</w:t>
       </w:r>
     </w:p>
     <w:p>
       <w:pPr>
         <w:pStyle w:val="Titre1"/>
       </w:pPr>
-      <w:proofErr w:type="spellStart"/>
       <w:r>
         <w:t>Dockerfile</w:t>
       </w:r>
-      <w:proofErr w:type="spellEnd"/>
-    </w:p>
-    <w:p>
-      <w:r>
-        <w:t xml:space="preserve">Dans un premier lieu nous allons nous intéresser au </w:t>
-      </w:r>
-      <w:proofErr w:type="spellStart"/>
-      <w:r>
-        <w:t>Dockerfile</w:t>
-      </w:r>
-      <w:proofErr w:type="spellEnd"/>
-      <w:r>
-        <w:t xml:space="preserve"> qui se présente sous la forme suivante</w:t>
+    </w:p>
+    <w:p>
+      <w:r>
+        <w:t>Dans un premier lieu nous allons nous intéresser au Dockerfile qui se présente sous la forme suivante</w:t>
       </w:r>
     </w:p>
     <w:p>
@@ -247,15 +207,7 @@
     </w:p>
     <w:p>
       <w:r>
-        <w:t xml:space="preserve">Afin de simplifier l’installation de </w:t>
-      </w:r>
-      <w:proofErr w:type="spellStart"/>
-      <w:r>
-        <w:t>Node.Js</w:t>
-      </w:r>
-      <w:proofErr w:type="spellEnd"/>
-      <w:r>
-        <w:t xml:space="preserve"> au sien de notre </w:t>
+        <w:t xml:space="preserve">Afin de simplifier l’installation de Node.Js au sien de notre </w:t>
       </w:r>
       <w:r>
         <w:t>conteneur</w:t>
@@ -264,15 +216,7 @@
         <w:t xml:space="preserve"> </w:t>
       </w:r>
       <w:r>
-        <w:t xml:space="preserve">Docker, nous nous somme basé sur un </w:t>
-      </w:r>
-      <w:proofErr w:type="spellStart"/>
-      <w:r>
-        <w:t>Dockerfile</w:t>
-      </w:r>
-      <w:proofErr w:type="spellEnd"/>
-      <w:r>
-        <w:t xml:space="preserve"> déjà existant disponible ici : </w:t>
+        <w:t xml:space="preserve">Docker, nous nous somme basé sur un Dockerfile déjà existant disponible ici : </w:t>
       </w:r>
     </w:p>
     <w:p>
@@ -313,31 +257,7 @@
         </w:numPr>
       </w:pPr>
       <w:r>
-        <w:t xml:space="preserve">En rouge : nous créons le répertoire </w:t>
-      </w:r>
-      <w:proofErr w:type="spellStart"/>
-      <w:r>
-        <w:t>front_end</w:t>
-      </w:r>
-      <w:proofErr w:type="spellEnd"/>
-      <w:r>
-        <w:t xml:space="preserve"> au niveau du répertoire courant, puis nous nous déplaçons dedans, et pour finir nous y installons le module </w:t>
-      </w:r>
-      <w:proofErr w:type="spellStart"/>
-      <w:r>
-        <w:t>nodeJS</w:t>
-      </w:r>
-      <w:proofErr w:type="spellEnd"/>
-      <w:r>
-        <w:t xml:space="preserve"> « </w:t>
-      </w:r>
-      <w:proofErr w:type="spellStart"/>
-      <w:r>
-        <w:t>heartbeats</w:t>
-      </w:r>
-      <w:proofErr w:type="spellEnd"/>
-      <w:r>
-        <w:t> » (module que nous n’avons pas utilisé finalement, un chapitre y sera dédié plus bas).</w:t>
+        <w:t>En rouge : nous créons le répertoire front_end au niveau du répertoire courant, puis nous nous déplaçons dedans, et pour finir nous y installons le module nodeJS « heartbeats » (module que nous n’avons pas utilisé finalement, un chapitre y sera dédié plus bas).</w:t>
       </w:r>
     </w:p>
     <w:p>
@@ -349,13 +269,8 @@
         </w:numPr>
       </w:pPr>
       <w:r>
-        <w:t>En vert : Nous plaçons nos deux fichiers (</w:t>
-      </w:r>
-      <w:proofErr w:type="spellStart"/>
-      <w:r>
-        <w:t>start.hs</w:t>
-      </w:r>
-      <w:proofErr w:type="spellEnd"/>
+        <w:t>En vert : Nous plaçons nos deux fichiers (start.hs</w:t>
+      </w:r>
       <w:r>
         <w:t xml:space="preserve"> et HB.js) dans notre conteneur</w:t>
       </w:r>
@@ -413,64 +328,14 @@
       <w:pPr>
         <w:pStyle w:val="Titre1"/>
       </w:pPr>
-      <w:proofErr w:type="spellStart"/>
       <w:r>
         <w:lastRenderedPageBreak/>
-        <w:t>Heartbeats</w:t>
-      </w:r>
-      <w:proofErr w:type="spellEnd"/>
-      <w:r>
-        <w:t xml:space="preserve"> de </w:t>
-      </w:r>
-      <w:proofErr w:type="spellStart"/>
-      <w:r>
-        <w:t>NodeJS</w:t>
-      </w:r>
-      <w:proofErr w:type="spellEnd"/>
-    </w:p>
-    <w:p>
-      <w:r>
-        <w:t xml:space="preserve">Durant le cours nous avons beaucoup parlé de </w:t>
-      </w:r>
-      <w:proofErr w:type="spellStart"/>
-      <w:r>
-        <w:t>NodeJS</w:t>
-      </w:r>
-      <w:proofErr w:type="spellEnd"/>
-      <w:r>
-        <w:t xml:space="preserve"> </w:t>
-      </w:r>
-      <w:proofErr w:type="spellStart"/>
-      <w:r>
-        <w:t>ansi</w:t>
-      </w:r>
-      <w:proofErr w:type="spellEnd"/>
-      <w:r>
-        <w:t xml:space="preserve"> que du terme </w:t>
-      </w:r>
-      <w:proofErr w:type="spellStart"/>
-      <w:r>
-        <w:t>HearthBeat</w:t>
-      </w:r>
-      <w:proofErr w:type="spellEnd"/>
-      <w:r>
-        <w:t xml:space="preserve"> ce qui nous a tournés vers le module </w:t>
-      </w:r>
-      <w:proofErr w:type="spellStart"/>
-      <w:r>
-        <w:t>NodeJS</w:t>
-      </w:r>
-      <w:proofErr w:type="spellEnd"/>
-      <w:r>
-        <w:t xml:space="preserve"> nommée </w:t>
-      </w:r>
-      <w:proofErr w:type="spellStart"/>
-      <w:r>
-        <w:t>Heartbeat</w:t>
-      </w:r>
-      <w:proofErr w:type="spellEnd"/>
-      <w:r>
-        <w:t xml:space="preserve"> disponible ici : </w:t>
+        <w:t>Heartbeats de NodeJS</w:t>
+      </w:r>
+    </w:p>
+    <w:p>
+      <w:r>
+        <w:t xml:space="preserve">Durant le cours nous avons beaucoup parlé de NodeJS ansi que du terme HearthBeat ce qui nous a tournés vers le module NodeJS nommée Heartbeat disponible ici : </w:t>
       </w:r>
     </w:p>
     <w:p>
@@ -501,11 +366,9 @@
           <w:bottom w:val="single" w:sz="4" w:space="0" w:color="auto"/>
         </w:pBdr>
       </w:pPr>
-      <w:proofErr w:type="spellStart"/>
       <w:r>
         <w:t>Heartbeat</w:t>
       </w:r>
-      <w:proofErr w:type="spellEnd"/>
     </w:p>
     <w:p>
       <w:r>
@@ -527,701 +390,45 @@
           <w:sz w:val="18"/>
           <w:szCs w:val="18"/>
         </w:rPr>
-        <w:t xml:space="preserve">« In computer science, </w:t>
-      </w:r>
-      <w:proofErr w:type="gramStart"/>
+        <w:t>« In computer science, a heartbeat is a periodic signal generated by hardware or software to indicate normal operation or to synchro</w:t>
+      </w:r>
       <w:r>
         <w:rPr>
           <w:i/>
           <w:sz w:val="18"/>
           <w:szCs w:val="18"/>
         </w:rPr>
-        <w:t>a</w:t>
-      </w:r>
-      <w:proofErr w:type="gramEnd"/>
+        <w:t>nize other parts of a system.</w:t>
+      </w:r>
       <w:r>
         <w:rPr>
           <w:i/>
           <w:sz w:val="18"/>
           <w:szCs w:val="18"/>
         </w:rPr>
+        <w:t xml:space="preserve"> Usually a heartbeat is sent between machines at a regular interval on the order of seconds. If a heartbeat isn't received for a time—usually a few heartbeat intervals—the machine that should have sent the heartbeat is assumed to have failed. »</w:t>
+      </w:r>
+    </w:p>
+    <w:p>
+      <w:r>
+        <w:t>L’intérêt du heartbeat dans notre cas est d’informer le revers proxy de notre existence en lançant un broatcast toute les X seconde et en disant qui nous sommes et ce que nous savons faire. Dans notre cas le front_end enverra son adresse id ainsi que un boolean valant « true » indiquant qu’il s’agit d’un front_end, il en va de même dans le cas du back_end mais celui-ci envera « false » indiquant qu’il ne s’agit pas du front_end, par déduction nous avons qu’il s’agit du back_end.</w:t>
+      </w:r>
+    </w:p>
+    <w:p>
+      <w:pPr>
+        <w:jc w:val="left"/>
+      </w:pPr>
+      <w:r>
+        <w:t xml:space="preserve">Dans notre cas nous envoyons un objet sérialisé en json dans un datagram udp, cette objet serialisé contient l’ip de notre machine lançant le </w:t>
+      </w:r>
+      <w:r>
+        <w:t>scripte</w:t>
+      </w:r>
+      <w:r>
         <w:t xml:space="preserve"> </w:t>
       </w:r>
-      <w:proofErr w:type="spellStart"/>
-      <w:r>
-        <w:rPr>
-          <w:i/>
-          <w:sz w:val="18"/>
-          <w:szCs w:val="18"/>
-        </w:rPr>
-        <w:t>heartbeat</w:t>
-      </w:r>
-      <w:proofErr w:type="spellEnd"/>
-      <w:r>
-        <w:rPr>
-          <w:i/>
-          <w:sz w:val="18"/>
-          <w:szCs w:val="18"/>
-        </w:rPr>
-        <w:t xml:space="preserve"> </w:t>
-      </w:r>
-      <w:proofErr w:type="spellStart"/>
-      <w:r>
-        <w:rPr>
-          <w:i/>
-          <w:sz w:val="18"/>
-          <w:szCs w:val="18"/>
-        </w:rPr>
-        <w:t>is</w:t>
-      </w:r>
-      <w:proofErr w:type="spellEnd"/>
-      <w:r>
-        <w:rPr>
-          <w:i/>
-          <w:sz w:val="18"/>
-          <w:szCs w:val="18"/>
-        </w:rPr>
-        <w:t xml:space="preserve"> a </w:t>
-      </w:r>
-      <w:proofErr w:type="spellStart"/>
-      <w:r>
-        <w:rPr>
-          <w:i/>
-          <w:sz w:val="18"/>
-          <w:szCs w:val="18"/>
-        </w:rPr>
-        <w:t>periodic</w:t>
-      </w:r>
-      <w:proofErr w:type="spellEnd"/>
-      <w:r>
-        <w:rPr>
-          <w:i/>
-          <w:sz w:val="18"/>
-          <w:szCs w:val="18"/>
-        </w:rPr>
-        <w:t xml:space="preserve"> signal </w:t>
-      </w:r>
-      <w:proofErr w:type="spellStart"/>
-      <w:r>
-        <w:rPr>
-          <w:i/>
-          <w:sz w:val="18"/>
-          <w:szCs w:val="18"/>
-        </w:rPr>
-        <w:t>generated</w:t>
-      </w:r>
-      <w:proofErr w:type="spellEnd"/>
-      <w:r>
-        <w:rPr>
-          <w:i/>
-          <w:sz w:val="18"/>
-          <w:szCs w:val="18"/>
-        </w:rPr>
-        <w:t xml:space="preserve"> by hardware or software to </w:t>
-      </w:r>
-      <w:proofErr w:type="spellStart"/>
-      <w:r>
-        <w:rPr>
-          <w:i/>
-          <w:sz w:val="18"/>
-          <w:szCs w:val="18"/>
-        </w:rPr>
-        <w:t>indicate</w:t>
-      </w:r>
-      <w:proofErr w:type="spellEnd"/>
-      <w:r>
-        <w:rPr>
-          <w:i/>
-          <w:sz w:val="18"/>
-          <w:szCs w:val="18"/>
-        </w:rPr>
-        <w:t xml:space="preserve"> normal </w:t>
-      </w:r>
-      <w:proofErr w:type="spellStart"/>
-      <w:r>
-        <w:rPr>
-          <w:i/>
-          <w:sz w:val="18"/>
-          <w:szCs w:val="18"/>
-        </w:rPr>
-        <w:t>operation</w:t>
-      </w:r>
-      <w:proofErr w:type="spellEnd"/>
-      <w:r>
-        <w:rPr>
-          <w:i/>
-          <w:sz w:val="18"/>
-          <w:szCs w:val="18"/>
-        </w:rPr>
-        <w:t xml:space="preserve"> or to </w:t>
-      </w:r>
-      <w:proofErr w:type="spellStart"/>
-      <w:r>
-        <w:rPr>
-          <w:i/>
-          <w:sz w:val="18"/>
-          <w:szCs w:val="18"/>
-        </w:rPr>
-        <w:t>synchro</w:t>
-      </w:r>
-      <w:r>
-        <w:rPr>
-          <w:i/>
-          <w:sz w:val="18"/>
-          <w:szCs w:val="18"/>
-        </w:rPr>
-        <w:t>nize</w:t>
-      </w:r>
-      <w:proofErr w:type="spellEnd"/>
-      <w:r>
-        <w:rPr>
-          <w:i/>
-          <w:sz w:val="18"/>
-          <w:szCs w:val="18"/>
-        </w:rPr>
-        <w:t xml:space="preserve"> </w:t>
-      </w:r>
-      <w:proofErr w:type="spellStart"/>
-      <w:r>
-        <w:rPr>
-          <w:i/>
-          <w:sz w:val="18"/>
-          <w:szCs w:val="18"/>
-        </w:rPr>
-        <w:t>other</w:t>
-      </w:r>
-      <w:proofErr w:type="spellEnd"/>
-      <w:r>
-        <w:rPr>
-          <w:i/>
-          <w:sz w:val="18"/>
-          <w:szCs w:val="18"/>
-        </w:rPr>
-        <w:t xml:space="preserve"> parts of a system.</w:t>
-      </w:r>
-      <w:r>
-        <w:rPr>
-          <w:i/>
-          <w:sz w:val="18"/>
-          <w:szCs w:val="18"/>
-        </w:rPr>
-        <w:t xml:space="preserve"> </w:t>
-      </w:r>
-      <w:proofErr w:type="spellStart"/>
-      <w:r>
-        <w:rPr>
-          <w:i/>
-          <w:sz w:val="18"/>
-          <w:szCs w:val="18"/>
-        </w:rPr>
-        <w:t>Usually</w:t>
-      </w:r>
-      <w:proofErr w:type="spellEnd"/>
-      <w:r>
-        <w:rPr>
-          <w:i/>
-          <w:sz w:val="18"/>
-          <w:szCs w:val="18"/>
-        </w:rPr>
-        <w:t xml:space="preserve"> a </w:t>
-      </w:r>
-      <w:proofErr w:type="spellStart"/>
-      <w:r>
-        <w:rPr>
-          <w:i/>
-          <w:sz w:val="18"/>
-          <w:szCs w:val="18"/>
-        </w:rPr>
-        <w:t>heartbeat</w:t>
-      </w:r>
-      <w:proofErr w:type="spellEnd"/>
-      <w:r>
-        <w:rPr>
-          <w:i/>
-          <w:sz w:val="18"/>
-          <w:szCs w:val="18"/>
-        </w:rPr>
-        <w:t xml:space="preserve"> </w:t>
-      </w:r>
-      <w:proofErr w:type="spellStart"/>
-      <w:r>
-        <w:rPr>
-          <w:i/>
-          <w:sz w:val="18"/>
-          <w:szCs w:val="18"/>
-        </w:rPr>
-        <w:t>is</w:t>
-      </w:r>
-      <w:proofErr w:type="spellEnd"/>
-      <w:r>
-        <w:rPr>
-          <w:i/>
-          <w:sz w:val="18"/>
-          <w:szCs w:val="18"/>
-        </w:rPr>
-        <w:t xml:space="preserve"> sent </w:t>
-      </w:r>
-      <w:proofErr w:type="spellStart"/>
-      <w:r>
-        <w:rPr>
-          <w:i/>
-          <w:sz w:val="18"/>
-          <w:szCs w:val="18"/>
-        </w:rPr>
-        <w:t>between</w:t>
-      </w:r>
-      <w:proofErr w:type="spellEnd"/>
-      <w:r>
-        <w:rPr>
-          <w:i/>
-          <w:sz w:val="18"/>
-          <w:szCs w:val="18"/>
-        </w:rPr>
-        <w:t xml:space="preserve"> machines at a </w:t>
-      </w:r>
-      <w:proofErr w:type="spellStart"/>
-      <w:r>
-        <w:rPr>
-          <w:i/>
-          <w:sz w:val="18"/>
-          <w:szCs w:val="18"/>
-        </w:rPr>
-        <w:t>regular</w:t>
-      </w:r>
-      <w:proofErr w:type="spellEnd"/>
-      <w:r>
-        <w:rPr>
-          <w:i/>
-          <w:sz w:val="18"/>
-          <w:szCs w:val="18"/>
-        </w:rPr>
-        <w:t xml:space="preserve"> </w:t>
-      </w:r>
-      <w:proofErr w:type="spellStart"/>
-      <w:r>
-        <w:rPr>
-          <w:i/>
-          <w:sz w:val="18"/>
-          <w:szCs w:val="18"/>
-        </w:rPr>
-        <w:t>interval</w:t>
-      </w:r>
-      <w:proofErr w:type="spellEnd"/>
-      <w:r>
-        <w:rPr>
-          <w:i/>
-          <w:sz w:val="18"/>
-          <w:szCs w:val="18"/>
-        </w:rPr>
-        <w:t xml:space="preserve"> on the </w:t>
-      </w:r>
-      <w:proofErr w:type="spellStart"/>
-      <w:r>
-        <w:rPr>
-          <w:i/>
-          <w:sz w:val="18"/>
-          <w:szCs w:val="18"/>
-        </w:rPr>
-        <w:t>order</w:t>
-      </w:r>
-      <w:proofErr w:type="spellEnd"/>
-      <w:r>
-        <w:rPr>
-          <w:i/>
-          <w:sz w:val="18"/>
-          <w:szCs w:val="18"/>
-        </w:rPr>
-        <w:t xml:space="preserve"> of seconds. If a </w:t>
-      </w:r>
-      <w:proofErr w:type="spellStart"/>
-      <w:r>
-        <w:rPr>
-          <w:i/>
-          <w:sz w:val="18"/>
-          <w:szCs w:val="18"/>
-        </w:rPr>
-        <w:t>heartbeat</w:t>
-      </w:r>
-      <w:proofErr w:type="spellEnd"/>
-      <w:r>
-        <w:rPr>
-          <w:i/>
-          <w:sz w:val="18"/>
-          <w:szCs w:val="18"/>
-        </w:rPr>
-        <w:t xml:space="preserve"> </w:t>
-      </w:r>
-      <w:proofErr w:type="spellStart"/>
-      <w:r>
-        <w:rPr>
-          <w:i/>
-          <w:sz w:val="18"/>
-          <w:szCs w:val="18"/>
-        </w:rPr>
-        <w:t>isn't</w:t>
-      </w:r>
-      <w:proofErr w:type="spellEnd"/>
-      <w:r>
-        <w:rPr>
-          <w:i/>
-          <w:sz w:val="18"/>
-          <w:szCs w:val="18"/>
-        </w:rPr>
-        <w:t xml:space="preserve"> </w:t>
-      </w:r>
-      <w:proofErr w:type="spellStart"/>
-      <w:r>
-        <w:rPr>
-          <w:i/>
-          <w:sz w:val="18"/>
-          <w:szCs w:val="18"/>
-        </w:rPr>
-        <w:t>received</w:t>
-      </w:r>
-      <w:proofErr w:type="spellEnd"/>
-      <w:r>
-        <w:rPr>
-          <w:i/>
-          <w:sz w:val="18"/>
-          <w:szCs w:val="18"/>
-        </w:rPr>
-        <w:t xml:space="preserve"> for a time—</w:t>
-      </w:r>
-      <w:proofErr w:type="spellStart"/>
-      <w:r>
-        <w:rPr>
-          <w:i/>
-          <w:sz w:val="18"/>
-          <w:szCs w:val="18"/>
-        </w:rPr>
-        <w:t>usually</w:t>
-      </w:r>
-      <w:proofErr w:type="spellEnd"/>
-      <w:r>
-        <w:rPr>
-          <w:i/>
-          <w:sz w:val="18"/>
-          <w:szCs w:val="18"/>
-        </w:rPr>
-        <w:t xml:space="preserve"> a few </w:t>
-      </w:r>
-      <w:proofErr w:type="spellStart"/>
-      <w:r>
-        <w:rPr>
-          <w:i/>
-          <w:sz w:val="18"/>
-          <w:szCs w:val="18"/>
-        </w:rPr>
-        <w:t>heartbeat</w:t>
-      </w:r>
-      <w:proofErr w:type="spellEnd"/>
-      <w:r>
-        <w:rPr>
-          <w:i/>
-          <w:sz w:val="18"/>
-          <w:szCs w:val="18"/>
-        </w:rPr>
-        <w:t xml:space="preserve"> </w:t>
-      </w:r>
-      <w:proofErr w:type="spellStart"/>
-      <w:r>
-        <w:rPr>
-          <w:i/>
-          <w:sz w:val="18"/>
-          <w:szCs w:val="18"/>
-        </w:rPr>
-        <w:t>intervals</w:t>
-      </w:r>
-      <w:proofErr w:type="spellEnd"/>
-      <w:r>
-        <w:rPr>
-          <w:i/>
-          <w:sz w:val="18"/>
-          <w:szCs w:val="18"/>
-        </w:rPr>
-        <w:t xml:space="preserve">—the machine </w:t>
-      </w:r>
-      <w:proofErr w:type="spellStart"/>
-      <w:r>
-        <w:rPr>
-          <w:i/>
-          <w:sz w:val="18"/>
-          <w:szCs w:val="18"/>
-        </w:rPr>
-        <w:t>that</w:t>
-      </w:r>
-      <w:proofErr w:type="spellEnd"/>
-      <w:r>
-        <w:rPr>
-          <w:i/>
-          <w:sz w:val="18"/>
-          <w:szCs w:val="18"/>
-        </w:rPr>
-        <w:t xml:space="preserve"> </w:t>
-      </w:r>
-      <w:proofErr w:type="spellStart"/>
-      <w:r>
-        <w:rPr>
-          <w:i/>
-          <w:sz w:val="18"/>
-          <w:szCs w:val="18"/>
-        </w:rPr>
-        <w:t>should</w:t>
-      </w:r>
-      <w:proofErr w:type="spellEnd"/>
-      <w:r>
-        <w:rPr>
-          <w:i/>
-          <w:sz w:val="18"/>
-          <w:szCs w:val="18"/>
-        </w:rPr>
-        <w:t xml:space="preserve"> have sent the </w:t>
-      </w:r>
-      <w:proofErr w:type="spellStart"/>
-      <w:r>
-        <w:rPr>
-          <w:i/>
-          <w:sz w:val="18"/>
-          <w:szCs w:val="18"/>
-        </w:rPr>
-        <w:t>heartbeat</w:t>
-      </w:r>
-      <w:proofErr w:type="spellEnd"/>
-      <w:r>
-        <w:rPr>
-          <w:i/>
-          <w:sz w:val="18"/>
-          <w:szCs w:val="18"/>
-        </w:rPr>
-        <w:t xml:space="preserve"> </w:t>
-      </w:r>
-      <w:proofErr w:type="spellStart"/>
-      <w:r>
-        <w:rPr>
-          <w:i/>
-          <w:sz w:val="18"/>
-          <w:szCs w:val="18"/>
-        </w:rPr>
-        <w:t>is</w:t>
-      </w:r>
-      <w:proofErr w:type="spellEnd"/>
-      <w:r>
-        <w:rPr>
-          <w:i/>
-          <w:sz w:val="18"/>
-          <w:szCs w:val="18"/>
-        </w:rPr>
-        <w:t xml:space="preserve"> </w:t>
-      </w:r>
-      <w:proofErr w:type="spellStart"/>
-      <w:r>
-        <w:rPr>
-          <w:i/>
-          <w:sz w:val="18"/>
-          <w:szCs w:val="18"/>
-        </w:rPr>
-        <w:t>assumed</w:t>
-      </w:r>
-      <w:proofErr w:type="spellEnd"/>
-      <w:r>
-        <w:rPr>
-          <w:i/>
-          <w:sz w:val="18"/>
-          <w:szCs w:val="18"/>
-        </w:rPr>
-        <w:t xml:space="preserve"> to have </w:t>
-      </w:r>
-      <w:proofErr w:type="spellStart"/>
-      <w:r>
-        <w:rPr>
-          <w:i/>
-          <w:sz w:val="18"/>
-          <w:szCs w:val="18"/>
-        </w:rPr>
-        <w:t>failed</w:t>
-      </w:r>
-      <w:proofErr w:type="spellEnd"/>
-      <w:r>
-        <w:rPr>
-          <w:i/>
-          <w:sz w:val="18"/>
-          <w:szCs w:val="18"/>
-        </w:rPr>
-        <w:t>. »</w:t>
-      </w:r>
-    </w:p>
-    <w:p>
-      <w:r>
-        <w:t xml:space="preserve">L’intérêt du </w:t>
-      </w:r>
-      <w:proofErr w:type="spellStart"/>
-      <w:r>
-        <w:t>heartbeat</w:t>
-      </w:r>
-      <w:proofErr w:type="spellEnd"/>
-      <w:r>
-        <w:t xml:space="preserve"> dans notre cas est d’informer le revers proxy de notre existence en lançant un </w:t>
-      </w:r>
-      <w:proofErr w:type="spellStart"/>
-      <w:r>
-        <w:t>broatcast</w:t>
-      </w:r>
-      <w:proofErr w:type="spellEnd"/>
-      <w:r>
-        <w:t xml:space="preserve"> toute les X seconde et en disant qui nous sommes et ce que nous savons faire. Dans notre cas le </w:t>
-      </w:r>
-      <w:proofErr w:type="spellStart"/>
-      <w:r>
-        <w:t>front_end</w:t>
-      </w:r>
-      <w:proofErr w:type="spellEnd"/>
-      <w:r>
-        <w:t xml:space="preserve"> enverra son adresse id ainsi que un </w:t>
-      </w:r>
-      <w:proofErr w:type="spellStart"/>
-      <w:r>
-        <w:t>boolean</w:t>
-      </w:r>
-      <w:proofErr w:type="spellEnd"/>
-      <w:r>
-        <w:t xml:space="preserve"> valant « </w:t>
-      </w:r>
-      <w:proofErr w:type="spellStart"/>
-      <w:r>
-        <w:t>true</w:t>
-      </w:r>
-      <w:proofErr w:type="spellEnd"/>
-      <w:r>
-        <w:t xml:space="preserve"> » indiquant qu’il s’agit d’un </w:t>
-      </w:r>
-      <w:proofErr w:type="spellStart"/>
-      <w:r>
-        <w:t>front_end</w:t>
-      </w:r>
-      <w:proofErr w:type="spellEnd"/>
-      <w:r>
-        <w:t xml:space="preserve">, il en va de même dans le cas du </w:t>
-      </w:r>
-      <w:proofErr w:type="spellStart"/>
-      <w:r>
-        <w:t>back_end</w:t>
-      </w:r>
-      <w:proofErr w:type="spellEnd"/>
-      <w:r>
-        <w:t xml:space="preserve"> mais celui-ci </w:t>
-      </w:r>
-      <w:proofErr w:type="spellStart"/>
-      <w:r>
-        <w:t>envera</w:t>
-      </w:r>
-      <w:proofErr w:type="spellEnd"/>
-      <w:r>
-        <w:t xml:space="preserve"> « false » indiquant qu’il ne s’agit pas du </w:t>
-      </w:r>
-      <w:proofErr w:type="spellStart"/>
-      <w:r>
-        <w:t>front_end</w:t>
-      </w:r>
-      <w:proofErr w:type="spellEnd"/>
-      <w:r>
-        <w:t xml:space="preserve">, par déduction nous avons qu’il s’agit du </w:t>
-      </w:r>
-      <w:proofErr w:type="spellStart"/>
-      <w:r>
-        <w:t>back_end</w:t>
-      </w:r>
-      <w:proofErr w:type="spellEnd"/>
-      <w:r>
-        <w:t>.</w:t>
-      </w:r>
-    </w:p>
-    <w:p>
-      <w:pPr>
-        <w:jc w:val="left"/>
-      </w:pPr>
-      <w:r>
-        <w:t xml:space="preserve">Dans notre cas nous envoyons un objet sérialisé en </w:t>
-      </w:r>
-      <w:proofErr w:type="spellStart"/>
-      <w:r>
-        <w:t>json</w:t>
-      </w:r>
-      <w:proofErr w:type="spellEnd"/>
-      <w:r>
-        <w:t xml:space="preserve"> dans un </w:t>
-      </w:r>
-      <w:proofErr w:type="spellStart"/>
-      <w:r>
-        <w:t>datagram</w:t>
-      </w:r>
-      <w:proofErr w:type="spellEnd"/>
-      <w:r>
-        <w:t xml:space="preserve"> </w:t>
-      </w:r>
-      <w:proofErr w:type="spellStart"/>
-      <w:r>
-        <w:t>udp</w:t>
-      </w:r>
-      <w:proofErr w:type="spellEnd"/>
-      <w:r>
-        <w:t xml:space="preserve">, cette objet </w:t>
-      </w:r>
-      <w:proofErr w:type="spellStart"/>
-      <w:r>
-        <w:t>serialisé</w:t>
-      </w:r>
-      <w:proofErr w:type="spellEnd"/>
-      <w:r>
-        <w:t xml:space="preserve"> contient </w:t>
-      </w:r>
-      <w:proofErr w:type="spellStart"/>
-      <w:r>
-        <w:t>l’ip</w:t>
-      </w:r>
-      <w:proofErr w:type="spellEnd"/>
-      <w:r>
-        <w:t xml:space="preserve"> de notre machine lançant le </w:t>
-      </w:r>
-      <w:r>
-        <w:t>scripte</w:t>
-      </w:r>
-      <w:r>
-        <w:t xml:space="preserve"> </w:t>
-      </w:r>
-      <w:r>
-        <w:t>JS ainsi que un « </w:t>
-      </w:r>
-      <w:proofErr w:type="spellStart"/>
-      <w:r>
-        <w:t>true</w:t>
-      </w:r>
-      <w:proofErr w:type="spellEnd"/>
-      <w:r>
-        <w:t xml:space="preserve"> » dans le cas du </w:t>
-      </w:r>
-      <w:proofErr w:type="spellStart"/>
-      <w:r>
-        <w:t>front_end</w:t>
-      </w:r>
-      <w:proofErr w:type="spellEnd"/>
-      <w:r>
-        <w:t xml:space="preserve"> et un « false » dans le cas du </w:t>
-      </w:r>
-      <w:proofErr w:type="spellStart"/>
-      <w:r>
-        <w:t>back_end</w:t>
-      </w:r>
-      <w:proofErr w:type="spellEnd"/>
-      <w:r>
-        <w:t xml:space="preserve">, et cela toutes les deux seconde en </w:t>
-      </w:r>
-      <w:proofErr w:type="spellStart"/>
-      <w:r>
-        <w:t>broatcast</w:t>
-      </w:r>
-      <w:proofErr w:type="spellEnd"/>
-      <w:r>
-        <w:t>.</w:t>
+      <w:r>
+        <w:t>JS ainsi que un « true » dans le cas du front_end et un « false » dans le cas du back_end, et cela toutes les deux seconde en broatcast.</w:t>
       </w:r>
     </w:p>
     <w:p>
@@ -1231,7 +438,7 @@
           <w:lang w:eastAsia="fr-CH"/>
         </w:rPr>
         <w:drawing>
-          <wp:inline distT="0" distB="0" distL="0" distR="0">
+          <wp:inline distT="0" distB="0" distL="0" distR="0" wp14:anchorId="6DDBF9E3" wp14:editId="2B0E5C5F">
             <wp:extent cx="5761355" cy="2209165"/>
             <wp:effectExtent l="0" t="0" r="0" b="635"/>
             <wp:docPr id="2" name="Image 2" descr="C:\Users\Simon\Desktop\sendInfo.png"/>
@@ -1312,50 +519,8 @@
         <w:t xml:space="preserve"> de démonter et de tester le bon fonctionnement de not</w:t>
       </w:r>
       <w:r>
-        <w:t xml:space="preserve">re </w:t>
-      </w:r>
-      <w:proofErr w:type="spellStart"/>
-      <w:r>
-        <w:t>heartbeat</w:t>
-      </w:r>
-      <w:proofErr w:type="spellEnd"/>
-      <w:r>
-        <w:t xml:space="preserve"> nous lançons notre front end en interactif suivit de « </w:t>
-      </w:r>
-      <w:proofErr w:type="spellStart"/>
-      <w:r>
-        <w:t>bash</w:t>
-      </w:r>
-      <w:proofErr w:type="spellEnd"/>
-      <w:r>
-        <w:t xml:space="preserve"> » pour ouvrir un </w:t>
-      </w:r>
-      <w:proofErr w:type="spellStart"/>
-      <w:r>
-        <w:t>bash</w:t>
-      </w:r>
-      <w:proofErr w:type="spellEnd"/>
-      <w:r>
-        <w:t xml:space="preserve">. Nous pouvons observer que un message avec </w:t>
-      </w:r>
-      <w:proofErr w:type="spellStart"/>
-      <w:r>
-        <w:t>l’ip</w:t>
-      </w:r>
-      <w:proofErr w:type="spellEnd"/>
-      <w:r>
-        <w:t xml:space="preserve"> de notre machin et un  « </w:t>
-      </w:r>
-      <w:proofErr w:type="spellStart"/>
-      <w:r>
-        <w:t>true</w:t>
-      </w:r>
-      <w:proofErr w:type="spellEnd"/>
-      <w:r>
-        <w:t> » sont envoyé sous la forme d’un objet serialisable.</w:t>
-      </w:r>
-      <w:bookmarkStart w:id="0" w:name="_GoBack"/>
-      <w:bookmarkEnd w:id="0"/>
+        <w:t>re heartbeat nous lançons notre front end en interactif suivit de « bash » pour ouvrir un bash. Nous pouvons observer que un message avec l’ip de notre machin et un  « true » sont envoyé sous la forme d’un objet serialisable.</w:t>
+      </w:r>
     </w:p>
     <w:p>
       <w:r>
@@ -1364,7 +529,7 @@
           <w:lang w:eastAsia="fr-CH"/>
         </w:rPr>
         <w:drawing>
-          <wp:inline distT="0" distB="0" distL="0" distR="0">
+          <wp:inline distT="0" distB="0" distL="0" distR="0" wp14:anchorId="60FA795C" wp14:editId="040E97E4">
             <wp:extent cx="5194935" cy="2249805"/>
             <wp:effectExtent l="0" t="0" r="5715" b="0"/>
             <wp:docPr id="3" name="Image 3" descr="C:\Users\Simon\Desktop\test.png"/>
@@ -1413,9 +578,72 @@
         </w:drawing>
       </w:r>
     </w:p>
-    <w:p/>
-    <w:p/>
-    <w:p/>
+    <w:p>
+      <w:r>
+        <w:t>Ici nous observons qu’il y a bien une communication qui se crée entre le front_end et le controlleur du revers proxy.</w:t>
+      </w:r>
+      <w:r>
+        <w:t xml:space="preserve"> L’objet sériablisable est bien récupéré par le contolleur</w:t>
+      </w:r>
+      <w:bookmarkStart w:id="0" w:name="_GoBack"/>
+      <w:bookmarkEnd w:id="0"/>
+    </w:p>
+    <w:p>
+      <w:r>
+        <w:rPr>
+          <w:noProof/>
+          <w:lang w:eastAsia="fr-CH"/>
+        </w:rPr>
+        <w:drawing>
+          <wp:inline distT="0" distB="0" distL="0" distR="0" wp14:anchorId="3AF2F55C" wp14:editId="15BBAC0E">
+            <wp:extent cx="5753735" cy="1124585"/>
+            <wp:effectExtent l="0" t="0" r="0" b="0"/>
+            <wp:docPr id="4" name="Image 4" descr="C:\Users\Simon\Desktop\Sans titre.png"/>
+            <wp:cNvGraphicFramePr>
+              <a:graphicFrameLocks xmlns:a="http://schemas.openxmlformats.org/drawingml/2006/main" noChangeAspect="1"/>
+            </wp:cNvGraphicFramePr>
+            <a:graphic xmlns:a="http://schemas.openxmlformats.org/drawingml/2006/main">
+              <a:graphicData uri="http://schemas.openxmlformats.org/drawingml/2006/picture">
+                <pic:pic xmlns:pic="http://schemas.openxmlformats.org/drawingml/2006/picture">
+                  <pic:nvPicPr>
+                    <pic:cNvPr id="0" name="Picture 4" descr="C:\Users\Simon\Desktop\Sans titre.png"/>
+                    <pic:cNvPicPr>
+                      <a:picLocks noChangeAspect="1" noChangeArrowheads="1"/>
+                    </pic:cNvPicPr>
+                  </pic:nvPicPr>
+                  <pic:blipFill>
+                    <a:blip r:embed="rId11">
+                      <a:extLst>
+                        <a:ext uri="{28A0092B-C50C-407E-A947-70E740481C1C}">
+                          <a14:useLocalDpi xmlns:a14="http://schemas.microsoft.com/office/drawing/2010/main" val="0"/>
+                        </a:ext>
+                      </a:extLst>
+                    </a:blip>
+                    <a:srcRect/>
+                    <a:stretch>
+                      <a:fillRect/>
+                    </a:stretch>
+                  </pic:blipFill>
+                  <pic:spPr bwMode="auto">
+                    <a:xfrm>
+                      <a:off x="0" y="0"/>
+                      <a:ext cx="5753735" cy="1124585"/>
+                    </a:xfrm>
+                    <a:prstGeom prst="rect">
+                      <a:avLst/>
+                    </a:prstGeom>
+                    <a:noFill/>
+                    <a:ln>
+                      <a:noFill/>
+                    </a:ln>
+                  </pic:spPr>
+                </pic:pic>
+              </a:graphicData>
+            </a:graphic>
+          </wp:inline>
+        </w:drawing>
+      </w:r>
+    </w:p>
     <w:p/>
     <w:p/>
     <w:p>
@@ -1873,6 +1101,18 @@
       <w:szCs w:val="26"/>
     </w:rPr>
   </w:style>
+  <w:style w:type="character" w:styleId="Lienhypertextesuivivisit">
+    <w:name w:val="FollowedHyperlink"/>
+    <w:basedOn w:val="Policepardfaut"/>
+    <w:uiPriority w:val="99"/>
+    <w:semiHidden/>
+    <w:unhideWhenUsed/>
+    <w:rsid w:val="00C55B09"/>
+    <w:rPr>
+      <w:color w:val="800080" w:themeColor="followedHyperlink"/>
+      <w:u w:val="single"/>
+    </w:rPr>
+  </w:style>
 </w:styles>
 </file>
 
@@ -2193,6 +1433,18 @@
       <w:bCs/>
       <w:sz w:val="26"/>
       <w:szCs w:val="26"/>
+    </w:rPr>
+  </w:style>
+  <w:style w:type="character" w:styleId="Lienhypertextesuivivisit">
+    <w:name w:val="FollowedHyperlink"/>
+    <w:basedOn w:val="Policepardfaut"/>
+    <w:uiPriority w:val="99"/>
+    <w:semiHidden/>
+    <w:unhideWhenUsed/>
+    <w:rsid w:val="00C55B09"/>
+    <w:rPr>
+      <w:color w:val="800080" w:themeColor="followedHyperlink"/>
+      <w:u w:val="single"/>
     </w:rPr>
   </w:style>
 </w:styles>

</xml_diff>